<commit_message>
Update Submit/The Veil-17_Oct/What's news 17_10.docx
</commit_message>
<xml_diff>
--- a/Submit/The Veil-17_Oct/What's news 17_10.docx
+++ b/Submit/The Veil-17_Oct/What's news 17_10.docx
@@ -844,6 +844,120 @@
         </w:rPr>
         <w:t>his week we finished:</w:t>
       </w:r>
+    </w:p>
+    <w:p>
+      <w:pPr>
+        <w:pStyle w:val="ListParagraph"/>
+        <w:numPr>
+          <w:ilvl w:val="0"/>
+          <w:numId w:val="5"/>
+        </w:numPr>
+        <w:tabs>
+          <w:tab w:val="left" w:pos="1665"/>
+        </w:tabs>
+        <w:ind w:firstLineChars="0"/>
+        <w:rPr>
+          <w:sz w:val="40"/>
+          <w:szCs w:val="40"/>
+          <w:u w:val="single"/>
+        </w:rPr>
+      </w:pPr>
+      <w:r>
+        <w:rPr>
+          <w:sz w:val="28"/>
+          <w:szCs w:val="28"/>
+          <w:lang w:eastAsia="zh-CN"/>
+        </w:rPr>
+        <w:t>Environment art style design</w:t>
+      </w:r>
+      <w:r>
+        <w:rPr>
+          <w:sz w:val="28"/>
+          <w:szCs w:val="28"/>
+          <w:lang w:eastAsia="zh-CN"/>
+        </w:rPr>
+        <w:t>.</w:t>
+      </w:r>
+    </w:p>
+    <w:p>
+      <w:pPr>
+        <w:pStyle w:val="ListParagraph"/>
+        <w:numPr>
+          <w:ilvl w:val="0"/>
+          <w:numId w:val="5"/>
+        </w:numPr>
+        <w:tabs>
+          <w:tab w:val="left" w:pos="1665"/>
+        </w:tabs>
+        <w:ind w:firstLineChars="0"/>
+        <w:rPr>
+          <w:sz w:val="40"/>
+          <w:szCs w:val="40"/>
+          <w:u w:val="single"/>
+        </w:rPr>
+      </w:pPr>
+      <w:r>
+        <w:rPr>
+          <w:sz w:val="28"/>
+          <w:szCs w:val="28"/>
+          <w:lang w:eastAsia="zh-CN"/>
+        </w:rPr>
+        <w:t>New level design.</w:t>
+      </w:r>
+    </w:p>
+    <w:p>
+      <w:pPr>
+        <w:tabs>
+          <w:tab w:val="left" w:pos="1665"/>
+        </w:tabs>
+        <w:rPr>
+          <w:sz w:val="28"/>
+          <w:szCs w:val="28"/>
+          <w:u w:val="single"/>
+        </w:rPr>
+      </w:pPr>
+      <w:r>
+        <w:rPr>
+          <w:sz w:val="28"/>
+          <w:szCs w:val="28"/>
+          <w:u w:val="single"/>
+        </w:rPr>
+        <w:t>Next week we will do</w:t>
+      </w:r>
+      <w:r>
+        <w:rPr>
+          <w:sz w:val="28"/>
+          <w:szCs w:val="28"/>
+          <w:u w:val="single"/>
+        </w:rPr>
+        <w:t xml:space="preserve">: </w:t>
+      </w:r>
+    </w:p>
+    <w:p>
+      <w:pPr>
+        <w:pStyle w:val="ListParagraph"/>
+        <w:numPr>
+          <w:ilvl w:val="0"/>
+          <w:numId w:val="5"/>
+        </w:numPr>
+        <w:tabs>
+          <w:tab w:val="left" w:pos="1665"/>
+        </w:tabs>
+        <w:ind w:firstLineChars="0"/>
+        <w:rPr>
+          <w:sz w:val="40"/>
+          <w:szCs w:val="40"/>
+          <w:u w:val="single"/>
+        </w:rPr>
+      </w:pPr>
+      <w:r>
+        <w:rPr>
+          <w:sz w:val="28"/>
+          <w:szCs w:val="28"/>
+          <w:lang w:eastAsia="zh-CN"/>
+        </w:rPr>
+        <w:t>Design Raven’s action.</w:t>
+      </w:r>
       <w:bookmarkStart w:id="0" w:name="_GoBack"/>
       <w:bookmarkEnd w:id="0"/>
     </w:p>
@@ -856,37 +970,8 @@
           <w:sz w:val="28"/>
           <w:szCs w:val="28"/>
           <w:u w:val="single"/>
-          <w:lang w:eastAsia="zh-CN"/>
-        </w:rPr>
-      </w:pPr>
-    </w:p>
-    <w:p>
-      <w:pPr>
-        <w:tabs>
-          <w:tab w:val="left" w:pos="1665"/>
-        </w:tabs>
-        <w:rPr>
-          <w:sz w:val="28"/>
-          <w:szCs w:val="28"/>
-          <w:u w:val="single"/>
-        </w:rPr>
-      </w:pPr>
-      <w:r>
-        <w:rPr>
-          <w:sz w:val="28"/>
-          <w:szCs w:val="28"/>
-          <w:u w:val="single"/>
-        </w:rPr>
-        <w:t>Next week we will do</w:t>
-      </w:r>
-      <w:r>
-        <w:rPr>
-          <w:sz w:val="28"/>
-          <w:szCs w:val="28"/>
-          <w:u w:val="single"/>
-        </w:rPr>
-        <w:t xml:space="preserve">: </w:t>
-      </w:r>
+        </w:rPr>
+      </w:pPr>
     </w:p>
     <w:p>
       <w:pPr>

</xml_diff>